<commit_message>
Trial of using Jupyter for notes
</commit_message>
<xml_diff>
--- a/Lesson 01 - Introduction/Lesson 01 – Introduction to Python.docx
+++ b/Lesson 01 - Introduction/Lesson 01 – Introduction to Python.docx
@@ -1,6 +1,6 @@
 
 <file path=word/document.xml><?xml version="1.0" encoding="utf-8"?>
-<w:document xmlns:wpc="http://schemas.microsoft.com/office/word/2010/wordprocessingCanvas" xmlns:cx="http://schemas.microsoft.com/office/drawing/2014/chartex" xmlns:cx1="http://schemas.microsoft.com/office/drawing/2015/9/8/chartex" xmlns:cx2="http://schemas.microsoft.com/office/drawing/2015/10/21/chartex" xmlns:cx3="http://schemas.microsoft.com/office/drawing/2016/5/9/chartex" xmlns:cx4="http://schemas.microsoft.com/office/drawing/2016/5/10/chartex" xmlns:cx5="http://schemas.microsoft.com/office/drawing/2016/5/11/chartex" xmlns:cx6="http://schemas.microsoft.com/office/drawing/2016/5/12/chartex" xmlns:cx7="http://schemas.microsoft.com/office/drawing/2016/5/13/chartex" xmlns:cx8="http://schemas.microsoft.com/office/drawing/2016/5/14/chartex" xmlns:mc="http://schemas.openxmlformats.org/markup-compatibility/2006" xmlns:aink="http://schemas.microsoft.com/office/drawing/2016/ink" xmlns:am3d="http://schemas.microsoft.com/office/drawing/2017/model3d" xmlns:o="urn:schemas-microsoft-com:office:office" xmlns:oel="http://schemas.microsoft.com/office/2019/extlst" xmlns:r="http://schemas.openxmlformats.org/officeDocument/2006/relationships" xmlns:m="http://schemas.openxmlformats.org/officeDocument/2006/math" xmlns:v="urn:schemas-microsoft-com:vml" xmlns:wp14="http://schemas.microsoft.com/office/word/2010/wordprocessingDrawing" xmlns:wp="http://schemas.openxmlformats.org/drawingml/2006/wordprocessingDrawing" xmlns:w10="urn:schemas-microsoft-com:office:word" xmlns:w="http://schemas.openxmlformats.org/wordprocessingml/2006/main" xmlns:w14="http://schemas.microsoft.com/office/word/2010/wordml" xmlns:w15="http://schemas.microsoft.com/office/word/2012/wordml" xmlns:w16cex="http://schemas.microsoft.com/office/word/2018/wordml/cex" xmlns:w16cid="http://schemas.microsoft.com/office/word/2016/wordml/cid" xmlns:w16="http://schemas.microsoft.com/office/word/2018/wordml" xmlns:w16du="http://schemas.microsoft.com/office/word/2023/wordml/word16du" xmlns:w16sdtdh="http://schemas.microsoft.com/office/word/2020/wordml/sdtdatahash" xmlns:w16se="http://schemas.microsoft.com/office/word/2015/wordml/symex" xmlns:wpg="http://schemas.microsoft.com/office/word/2010/wordprocessingGroup" xmlns:wpi="http://schemas.microsoft.com/office/word/2010/wordprocessingInk" xmlns:wne="http://schemas.microsoft.com/office/word/2006/wordml" xmlns:wps="http://schemas.microsoft.com/office/word/2010/wordprocessingShape" mc:Ignorable="w14 w15 w16se w16cid w16 w16cex w16sdtdh wp14">
+<w:document xmlns:wpc="http://schemas.microsoft.com/office/word/2010/wordprocessingCanvas" xmlns:cx="http://schemas.microsoft.com/office/drawing/2014/chartex" xmlns:cx1="http://schemas.microsoft.com/office/drawing/2015/9/8/chartex" xmlns:cx2="http://schemas.microsoft.com/office/drawing/2015/10/21/chartex" xmlns:cx3="http://schemas.microsoft.com/office/drawing/2016/5/9/chartex" xmlns:cx4="http://schemas.microsoft.com/office/drawing/2016/5/10/chartex" xmlns:cx5="http://schemas.microsoft.com/office/drawing/2016/5/11/chartex" xmlns:cx6="http://schemas.microsoft.com/office/drawing/2016/5/12/chartex" xmlns:cx7="http://schemas.microsoft.com/office/drawing/2016/5/13/chartex" xmlns:cx8="http://schemas.microsoft.com/office/drawing/2016/5/14/chartex" xmlns:mc="http://schemas.openxmlformats.org/markup-compatibility/2006" xmlns:aink="http://schemas.microsoft.com/office/drawing/2016/ink" xmlns:am3d="http://schemas.microsoft.com/office/drawing/2017/model3d" xmlns:o="urn:schemas-microsoft-com:office:office" xmlns:oel="http://schemas.microsoft.com/office/2019/extlst" xmlns:r="http://schemas.openxmlformats.org/officeDocument/2006/relationships" xmlns:m="http://schemas.openxmlformats.org/officeDocument/2006/math" xmlns:v="urn:schemas-microsoft-com:vml" xmlns:wp14="http://schemas.microsoft.com/office/word/2010/wordprocessingDrawing" xmlns:wp="http://schemas.openxmlformats.org/drawingml/2006/wordprocessingDrawing" xmlns:w10="urn:schemas-microsoft-com:office:word" xmlns:w="http://schemas.openxmlformats.org/wordprocessingml/2006/main" xmlns:w14="http://schemas.microsoft.com/office/word/2010/wordml" xmlns:w15="http://schemas.microsoft.com/office/word/2012/wordml" xmlns:w16cex="http://schemas.microsoft.com/office/word/2018/wordml/cex" xmlns:w16cid="http://schemas.microsoft.com/office/word/2016/wordml/cid" xmlns:w16="http://schemas.microsoft.com/office/word/2018/wordml" xmlns:w16sdtdh="http://schemas.microsoft.com/office/word/2020/wordml/sdtdatahash" xmlns:w16se="http://schemas.microsoft.com/office/word/2015/wordml/symex" xmlns:wpg="http://schemas.microsoft.com/office/word/2010/wordprocessingGroup" xmlns:wpi="http://schemas.microsoft.com/office/word/2010/wordprocessingInk" xmlns:wne="http://schemas.microsoft.com/office/word/2006/wordml" xmlns:wps="http://schemas.microsoft.com/office/word/2010/wordprocessingShape" mc:Ignorable="w14 w15 w16se w16cid w16 w16cex w16sdtdh wp14">
   <w:body>
     <w:p>
       <w:pPr>
@@ -223,13 +223,16 @@
         <w:t>Numbers,</w:t>
       </w:r>
       <w:r>
-        <w:t xml:space="preserve"> or any other symbol the computer can display. Characters must be surrounded by “ ” or it will not display </w:t>
+        <w:t xml:space="preserve"> or any other symbol the computer can display. Characters must be surrounded by </w:t>
       </w:r>
       <w:proofErr w:type="gramStart"/>
       <w:r>
-        <w:t>properly</w:t>
+        <w:t>“ ”</w:t>
       </w:r>
       <w:proofErr w:type="gramEnd"/>
+      <w:r>
+        <w:t xml:space="preserve"> or it will not display properly</w:t>
+      </w:r>
     </w:p>
     <w:p>
       <w:pPr>
@@ -314,18 +317,12 @@
         <w:t>This is the print command</w:t>
       </w:r>
       <w:r>
-        <w:t xml:space="preserve"> to the </w:t>
-      </w:r>
-      <w:r>
-        <w:t>screen.</w:t>
-      </w:r>
-    </w:p>
-    <w:p>
-      <w:r>
-        <w:t xml:space="preserve">Note the structure of the brackets and inverted commas to print a string to the </w:t>
-      </w:r>
-      <w:r>
-        <w:t>screen.</w:t>
+        <w:t xml:space="preserve"> to the screen.</w:t>
+      </w:r>
+    </w:p>
+    <w:p>
+      <w:r>
+        <w:t>Note the structure of the brackets and inverted commas to print a string to the screen.</w:t>
       </w:r>
     </w:p>
     <w:p>
@@ -579,24 +576,59 @@
       </w:r>
     </w:p>
     <w:p>
-      <w:pPr>
-        <w:pStyle w:val="CodeBlock"/>
-      </w:pPr>
-      <w:r>
-        <w:rPr>
-          <w:rStyle w:val="CodeBlockChar"/>
-        </w:rPr>
+      <w:proofErr w:type="gramStart"/>
+      <w:r>
+        <w:rPr>
+          <w:rFonts w:ascii="Courier New" w:hAnsi="Courier New" w:cs="Courier New"/>
+          <w:color w:val="4D4D4C"/>
+        </w:rPr>
+        <w:t>print(</w:t>
+      </w:r>
+      <w:proofErr w:type="gramEnd"/>
+      <w:r>
+        <w:rPr>
+          <w:rFonts w:ascii="Courier New" w:hAnsi="Courier New" w:cs="Courier New"/>
+          <w:color w:val="4D4D4C"/>
+        </w:rPr>
+        <w:t>“My favourite animal”)</w:t>
+      </w:r>
+      <w:r>
+        <w:rPr>
+          <w:rFonts w:ascii="Courier New" w:hAnsi="Courier New" w:cs="Courier New"/>
+          <w:color w:val="4D4D4C"/>
+        </w:rPr>
+        <w:br/>
+        <w:t>print(“</w:t>
+      </w:r>
+      <w:r>
+        <w:rPr>
+          <w:rFonts w:ascii="Courier New" w:hAnsi="Courier New" w:cs="Courier New"/>
+          <w:color w:val="8959A8"/>
+        </w:rPr>
+        <w:t>is</w:t>
+      </w:r>
+      <w:r>
+        <w:rPr>
+          <w:rFonts w:ascii="Courier New" w:hAnsi="Courier New" w:cs="Courier New"/>
+          <w:color w:val="4D4D4C"/>
+        </w:rPr>
+        <w:t xml:space="preserve"> the giraffe!”)</w:t>
+      </w:r>
+      <w:r>
         <w:t>print(“My favourite animal”)</w:t>
       </w:r>
       <w:r>
-        <w:rPr>
-          <w:rStyle w:val="CodeBlockChar"/>
-        </w:rPr>
         <w:br/>
-        <w:t>print(“is the giraffe!”)</w:t>
-      </w:r>
-      <w:r>
-        <w:br/>
+        <w:t>print(“</w:t>
+      </w:r>
+      <w:r>
+        <w:rPr>
+          <w:color w:val="8959A8"/>
+        </w:rPr>
+        <w:t>is</w:t>
+      </w:r>
+      <w:r>
+        <w:t xml:space="preserve"> the giraffe!”)</w:t>
       </w:r>
     </w:p>
     <w:p>
@@ -612,6 +644,8 @@
         <w:t>Is the giraffe!</w:t>
       </w:r>
     </w:p>
+    <w:p/>
+    <w:p/>
     <w:p>
       <w:pPr>
         <w:pStyle w:val="Heading5"/>
@@ -634,109 +668,23 @@
     </w:p>
     <w:p>
       <w:pPr>
-        <w:pStyle w:val="CodeBlock"/>
-      </w:pPr>
-      <w:r>
-        <w:rPr>
-          <w:rStyle w:val="CodeBlockChar"/>
-        </w:rPr>
-        <w:t>print(“I</w:t>
-      </w:r>
-      <w:r>
-        <w:rPr>
-          <w:rStyle w:val="CodeBlockChar"/>
-        </w:rPr>
-        <w:t xml:space="preserve"> </w:t>
-      </w:r>
-      <w:r>
-        <w:rPr>
-          <w:rStyle w:val="CodeBlockChar"/>
-        </w:rPr>
-        <w:t>know</w:t>
-      </w:r>
-      <w:r>
-        <w:rPr>
-          <w:rStyle w:val="CodeBlockChar"/>
-        </w:rPr>
-        <w:t xml:space="preserve"> </w:t>
-      </w:r>
-      <w:r>
-        <w:rPr>
-          <w:rStyle w:val="CodeBlockChar"/>
-        </w:rPr>
-        <w:t>how</w:t>
-      </w:r>
-      <w:r>
-        <w:rPr>
-          <w:rStyle w:val="CodeBlockChar"/>
-        </w:rPr>
-        <w:t xml:space="preserve"> </w:t>
-      </w:r>
-      <w:r>
-        <w:rPr>
-          <w:rStyle w:val="CodeBlockChar"/>
-        </w:rPr>
-        <w:t>to</w:t>
-      </w:r>
-      <w:r>
-        <w:rPr>
-          <w:rStyle w:val="CodeBlockChar"/>
-        </w:rPr>
-        <w:t xml:space="preserve"> </w:t>
-      </w:r>
-      <w:r>
-        <w:rPr>
-          <w:rStyle w:val="CodeBlockChar"/>
-        </w:rPr>
-        <w:t>use</w:t>
-      </w:r>
-      <w:r>
-        <w:rPr>
-          <w:rStyle w:val="CodeBlockChar"/>
-        </w:rPr>
-        <w:t xml:space="preserve"> </w:t>
-      </w:r>
-      <w:r>
-        <w:rPr>
-          <w:rStyle w:val="CodeBlockChar"/>
-        </w:rPr>
-        <w:t>the</w:t>
-      </w:r>
-      <w:r>
-        <w:rPr>
-          <w:rStyle w:val="CodeBlockChar"/>
-        </w:rPr>
-        <w:t xml:space="preserve"> </w:t>
-      </w:r>
-      <w:r>
-        <w:rPr>
-          <w:rStyle w:val="CodeBlockChar"/>
-        </w:rPr>
-        <w:t>tab</w:t>
-      </w:r>
-      <w:r>
-        <w:rPr>
-          <w:rStyle w:val="CodeBlockChar"/>
-        </w:rPr>
-        <w:t xml:space="preserve"> </w:t>
-      </w:r>
-      <w:r>
-        <w:rPr>
-          <w:rStyle w:val="CodeBlockChar"/>
-        </w:rPr>
-        <w:t>special</w:t>
-      </w:r>
-      <w:r>
-        <w:rPr>
-          <w:rStyle w:val="CodeBlockChar"/>
-        </w:rPr>
-        <w:t xml:space="preserve"> </w:t>
-      </w:r>
-      <w:r>
-        <w:rPr>
-          <w:rStyle w:val="CodeBlockChar"/>
-        </w:rPr>
-        <w:t>character!”)</w:t>
+        <w:shd w:val="clear" w:color="auto" w:fill="EFECF4"/>
+      </w:pPr>
+      <w:proofErr w:type="gramStart"/>
+      <w:r>
+        <w:rPr>
+          <w:rFonts w:ascii="Courier New" w:hAnsi="Courier New" w:cs="Courier New"/>
+          <w:color w:val="585260"/>
+        </w:rPr>
+        <w:t>print(</w:t>
+      </w:r>
+      <w:proofErr w:type="gramEnd"/>
+      <w:r>
+        <w:rPr>
+          <w:rFonts w:ascii="Courier New" w:hAnsi="Courier New" w:cs="Courier New"/>
+          <w:color w:val="585260"/>
+        </w:rPr>
+        <w:t>“I know how to use the tab special character!”)</w:t>
       </w:r>
     </w:p>
     <w:p>
@@ -808,17 +756,11 @@
         <w:framePr w:wrap="notBeside"/>
       </w:pPr>
       <w:r>
-        <w:t xml:space="preserve">Today I </w:t>
-      </w:r>
-      <w:r>
-        <w:t>learned.</w:t>
-      </w:r>
-    </w:p>
-    <w:p>
-      <w:pPr>
-        <w:pStyle w:val="CodeOutput"/>
-        <w:framePr w:wrap="notBeside"/>
-      </w:pPr>
+        <w:t>Today I learned.</w:t>
+      </w:r>
+      <w:r>
+        <w:br/>
+      </w:r>
       <w:r>
         <w:rPr>
           <w:rFonts w:ascii="Cambria Math" w:hAnsi="Cambria Math" w:cs="Cambria Math"/>
@@ -827,16 +769,11 @@
       </w:r>
       <w:r>
         <w:tab/>
-      </w:r>
-      <w:r>
         <w:t>How to use</w:t>
       </w:r>
-    </w:p>
-    <w:p>
-      <w:pPr>
-        <w:pStyle w:val="CodeOutput"/>
-        <w:framePr w:wrap="notBeside"/>
-      </w:pPr>
+      <w:r>
+        <w:br/>
+      </w:r>
       <w:r>
         <w:rPr>
           <w:rFonts w:ascii="Cambria Math" w:hAnsi="Cambria Math" w:cs="Cambria Math"/>
@@ -848,16 +785,11 @@
       </w:r>
       <w:r>
         <w:tab/>
-      </w:r>
-      <w:r>
         <w:t>The newline</w:t>
       </w:r>
-    </w:p>
-    <w:p>
-      <w:pPr>
-        <w:pStyle w:val="CodeOutput"/>
-        <w:framePr w:wrap="notBeside"/>
-      </w:pPr>
+      <w:r>
+        <w:br/>
+      </w:r>
       <w:r>
         <w:rPr>
           <w:rFonts w:ascii="Cambria Math" w:hAnsi="Cambria Math" w:cs="Cambria Math"/>
@@ -874,14 +806,17 @@
         <w:tab/>
       </w:r>
       <w:r>
-        <w:t>and tab</w:t>
-      </w:r>
-    </w:p>
-    <w:p>
-      <w:pPr>
-        <w:pStyle w:val="CodeOutput"/>
-        <w:framePr w:wrap="notBeside"/>
-      </w:pPr>
+        <w:rPr>
+          <w:color w:val="955AE7"/>
+        </w:rPr>
+        <w:t>and</w:t>
+      </w:r>
+      <w:r>
+        <w:t xml:space="preserve"> tab</w:t>
+      </w:r>
+      <w:r>
+        <w:br/>
+      </w:r>
       <w:r>
         <w:rPr>
           <w:rFonts w:ascii="Cambria Math" w:hAnsi="Cambria Math" w:cs="Cambria Math"/>
@@ -899,11 +834,15 @@
       </w:r>
       <w:r>
         <w:tab/>
-      </w:r>
-      <w:r>
-        <w:t>special characters</w:t>
-      </w:r>
-    </w:p>
+        <w:t xml:space="preserve">special </w:t>
+      </w:r>
+      <w:proofErr w:type="gramStart"/>
+      <w:r>
+        <w:t>characters</w:t>
+      </w:r>
+      <w:proofErr w:type="gramEnd"/>
+    </w:p>
+    <w:p/>
     <w:p>
       <w:pPr>
         <w:pStyle w:val="Heading4"/>
@@ -938,40 +877,26 @@
         <w:framePr w:wrap="notBeside"/>
       </w:pPr>
       <w:r>
-        <w:rPr>
-          <w:rStyle w:val="CodeOutputChar"/>
-        </w:rPr>
         <w:t>**********</w:t>
       </w:r>
       <w:r>
-        <w:rPr>
-          <w:rStyle w:val="CodeOutputChar"/>
-        </w:rPr>
         <w:br/>
         <w:t xml:space="preserve">*        * </w:t>
       </w:r>
       <w:r>
-        <w:rPr>
-          <w:rStyle w:val="CodeOutputChar"/>
-        </w:rPr>
         <w:br/>
         <w:t xml:space="preserve">*        * </w:t>
       </w:r>
       <w:r>
-        <w:rPr>
-          <w:rStyle w:val="CodeOutputChar"/>
-        </w:rPr>
         <w:br/>
         <w:t xml:space="preserve">*        * </w:t>
       </w:r>
       <w:r>
-        <w:rPr>
-          <w:rStyle w:val="CodeOutputChar"/>
-        </w:rPr>
         <w:br/>
         <w:t>**********</w:t>
       </w:r>
     </w:p>
+    <w:p/>
     <w:p>
       <w:pPr>
         <w:pStyle w:val="Heading5"/>
@@ -1008,23 +933,16 @@
       </w:r>
       <w:r>
         <w:tab/>
-      </w:r>
-      <w:r>
         <w:t>*</w:t>
       </w:r>
-    </w:p>
-    <w:p>
-      <w:pPr>
-        <w:pStyle w:val="CodeOutput"/>
-        <w:framePr w:wrap="notBeside"/>
-      </w:pPr>
-      <w:r>
-        <w:tab/>
-      </w:r>
-      <w:r>
-        <w:tab/>
-      </w:r>
-      <w:r>
+      <w:r>
+        <w:br/>
+      </w:r>
+      <w:r>
+        <w:tab/>
+      </w:r>
+      <w:r>
+        <w:tab/>
         <w:t>*</w:t>
       </w:r>
       <w:r>
@@ -1032,20 +950,13 @@
       </w:r>
       <w:r>
         <w:tab/>
-      </w:r>
-      <w:r>
         <w:t>*</w:t>
       </w:r>
-    </w:p>
-    <w:p>
-      <w:pPr>
-        <w:pStyle w:val="CodeOutput"/>
-        <w:framePr w:wrap="notBeside"/>
-      </w:pPr>
-      <w:r>
-        <w:tab/>
-      </w:r>
-      <w:r>
+      <w:r>
+        <w:br/>
+      </w:r>
+      <w:r>
+        <w:tab/>
         <w:t>*</w:t>
       </w:r>
       <w:r>
@@ -1059,54 +970,38 @@
       </w:r>
       <w:r>
         <w:tab/>
-      </w:r>
-      <w:r>
         <w:t>*</w:t>
       </w:r>
-    </w:p>
-    <w:p>
-      <w:pPr>
-        <w:pStyle w:val="CodeOutput"/>
-        <w:framePr w:wrap="notBeside"/>
-      </w:pPr>
-      <w:r>
+      <w:r>
+        <w:br/>
+        <w:t xml:space="preserve"> *</w:t>
+      </w:r>
+      <w:r>
+        <w:tab/>
         <w:t xml:space="preserve"> </w:t>
       </w:r>
       <w:r>
+        <w:tab/>
+      </w:r>
+      <w:r>
+        <w:tab/>
+      </w:r>
+      <w:r>
+        <w:tab/>
+      </w:r>
+      <w:r>
+        <w:tab/>
+      </w:r>
+      <w:r>
+        <w:tab/>
         <w:t>*</w:t>
       </w:r>
       <w:r>
-        <w:tab/>
-        <w:t xml:space="preserve"> </w:t>
-      </w:r>
-      <w:r>
-        <w:tab/>
-      </w:r>
-      <w:r>
-        <w:tab/>
-      </w:r>
-      <w:r>
-        <w:tab/>
-      </w:r>
-      <w:r>
-        <w:tab/>
-      </w:r>
-      <w:r>
-        <w:tab/>
-      </w:r>
-      <w:r>
-        <w:t>*</w:t>
-      </w:r>
-    </w:p>
-    <w:p>
-      <w:pPr>
-        <w:pStyle w:val="CodeOutput"/>
-        <w:framePr w:wrap="notBeside"/>
-      </w:pPr>
-      <w:r>
+        <w:br/>
         <w:t>***************************************</w:t>
       </w:r>
     </w:p>
+    <w:p/>
     <w:p/>
     <w:p>
       <w:pPr>
@@ -1156,6 +1051,7 @@
           <w:szCs w:val="22"/>
         </w:rPr>
       </w:pPr>
+      <w:bookmarkStart w:id="21" w:name="_Hlk142830934"/>
       <w:r>
         <w:rPr>
           <w:rFonts w:ascii="Calibri" w:eastAsia="Calibri" w:hAnsi="Calibri" w:cs="Times New Roman"/>
@@ -1207,16 +1103,6 @@
           <w:szCs w:val="22"/>
         </w:rPr>
         <w:tab/>
-      </w:r>
-      <w:r>
-        <w:rPr>
-          <w:rFonts w:ascii="Calibri" w:eastAsia="Calibri" w:hAnsi="Calibri" w:cs="Times New Roman"/>
-          <w:b/>
-          <w:bCs/>
-          <w:color w:val="FFC000"/>
-          <w:sz w:val="22"/>
-          <w:szCs w:val="22"/>
-        </w:rPr>
         <w:t>*</w:t>
       </w:r>
     </w:p>
@@ -1452,8 +1338,9 @@
       <w:pPr>
         <w:spacing w:before="100" w:after="200" w:line="276" w:lineRule="auto"/>
       </w:pPr>
-      <w:bookmarkStart w:id="21" w:name="task-02-3"/>
+      <w:bookmarkStart w:id="22" w:name="task-02-3"/>
       <w:bookmarkEnd w:id="20"/>
+      <w:bookmarkEnd w:id="21"/>
       <w:r>
         <w:br w:type="page"/>
       </w:r>
@@ -1478,7 +1365,7 @@
     <w:bookmarkEnd w:id="0"/>
     <w:bookmarkEnd w:id="6"/>
     <w:bookmarkEnd w:id="19"/>
-    <w:bookmarkEnd w:id="21"/>
+    <w:bookmarkEnd w:id="22"/>
     <w:p>
       <w:pPr>
         <w:framePr w:wrap="notBeside" w:vAnchor="text" w:hAnchor="text" w:y="1"/>
@@ -1519,16 +1406,7 @@
           <w:szCs w:val="22"/>
         </w:rPr>
         <w:tab/>
-        <w:t xml:space="preserve">         </w:t>
-      </w:r>
-      <w:r>
-        <w:rPr>
-          <w:rFonts w:ascii="Calibri" w:eastAsia="Calibri" w:hAnsi="Calibri" w:cs="Times New Roman"/>
-          <w:color w:val="FFC000"/>
-          <w:sz w:val="22"/>
-          <w:szCs w:val="22"/>
-        </w:rPr>
-        <w:t>******</w:t>
+        <w:t xml:space="preserve">         ******</w:t>
       </w:r>
     </w:p>
     <w:p>
@@ -1727,6 +1605,7 @@
         <w:t xml:space="preserve">                                         ******</w:t>
       </w:r>
     </w:p>
+    <w:p/>
     <w:p/>
     <w:sectPr>
       <w:headerReference w:type="default" r:id="rId12"/>
@@ -1740,7 +1619,7 @@
 </file>
 
 <file path=word/endnotes.xml><?xml version="1.0" encoding="utf-8"?>
-<w:endnotes xmlns:wpc="http://schemas.microsoft.com/office/word/2010/wordprocessingCanvas" xmlns:cx="http://schemas.microsoft.com/office/drawing/2014/chartex" xmlns:cx1="http://schemas.microsoft.com/office/drawing/2015/9/8/chartex" xmlns:cx2="http://schemas.microsoft.com/office/drawing/2015/10/21/chartex" xmlns:cx3="http://schemas.microsoft.com/office/drawing/2016/5/9/chartex" xmlns:cx4="http://schemas.microsoft.com/office/drawing/2016/5/10/chartex" xmlns:cx5="http://schemas.microsoft.com/office/drawing/2016/5/11/chartex" xmlns:cx6="http://schemas.microsoft.com/office/drawing/2016/5/12/chartex" xmlns:cx7="http://schemas.microsoft.com/office/drawing/2016/5/13/chartex" xmlns:cx8="http://schemas.microsoft.com/office/drawing/2016/5/14/chartex" xmlns:mc="http://schemas.openxmlformats.org/markup-compatibility/2006" xmlns:aink="http://schemas.microsoft.com/office/drawing/2016/ink" xmlns:am3d="http://schemas.microsoft.com/office/drawing/2017/model3d" xmlns:o="urn:schemas-microsoft-com:office:office" xmlns:oel="http://schemas.microsoft.com/office/2019/extlst" xmlns:r="http://schemas.openxmlformats.org/officeDocument/2006/relationships" xmlns:m="http://schemas.openxmlformats.org/officeDocument/2006/math" xmlns:v="urn:schemas-microsoft-com:vml" xmlns:wp14="http://schemas.microsoft.com/office/word/2010/wordprocessingDrawing" xmlns:wp="http://schemas.openxmlformats.org/drawingml/2006/wordprocessingDrawing" xmlns:w10="urn:schemas-microsoft-com:office:word" xmlns:w="http://schemas.openxmlformats.org/wordprocessingml/2006/main" xmlns:w14="http://schemas.microsoft.com/office/word/2010/wordml" xmlns:w15="http://schemas.microsoft.com/office/word/2012/wordml" xmlns:w16cex="http://schemas.microsoft.com/office/word/2018/wordml/cex" xmlns:w16cid="http://schemas.microsoft.com/office/word/2016/wordml/cid" xmlns:w16="http://schemas.microsoft.com/office/word/2018/wordml" xmlns:w16du="http://schemas.microsoft.com/office/word/2023/wordml/word16du" xmlns:w16sdtdh="http://schemas.microsoft.com/office/word/2020/wordml/sdtdatahash" xmlns:w16se="http://schemas.microsoft.com/office/word/2015/wordml/symex" xmlns:wpg="http://schemas.microsoft.com/office/word/2010/wordprocessingGroup" xmlns:wpi="http://schemas.microsoft.com/office/word/2010/wordprocessingInk" xmlns:wne="http://schemas.microsoft.com/office/word/2006/wordml" xmlns:wps="http://schemas.microsoft.com/office/word/2010/wordprocessingShape" mc:Ignorable="w14 w15 w16se w16cid w16 w16cex w16sdtdh wp14">
+<w:endnotes xmlns:wpc="http://schemas.microsoft.com/office/word/2010/wordprocessingCanvas" xmlns:cx="http://schemas.microsoft.com/office/drawing/2014/chartex" xmlns:cx1="http://schemas.microsoft.com/office/drawing/2015/9/8/chartex" xmlns:cx2="http://schemas.microsoft.com/office/drawing/2015/10/21/chartex" xmlns:cx3="http://schemas.microsoft.com/office/drawing/2016/5/9/chartex" xmlns:cx4="http://schemas.microsoft.com/office/drawing/2016/5/10/chartex" xmlns:cx5="http://schemas.microsoft.com/office/drawing/2016/5/11/chartex" xmlns:cx6="http://schemas.microsoft.com/office/drawing/2016/5/12/chartex" xmlns:cx7="http://schemas.microsoft.com/office/drawing/2016/5/13/chartex" xmlns:cx8="http://schemas.microsoft.com/office/drawing/2016/5/14/chartex" xmlns:mc="http://schemas.openxmlformats.org/markup-compatibility/2006" xmlns:aink="http://schemas.microsoft.com/office/drawing/2016/ink" xmlns:am3d="http://schemas.microsoft.com/office/drawing/2017/model3d" xmlns:o="urn:schemas-microsoft-com:office:office" xmlns:oel="http://schemas.microsoft.com/office/2019/extlst" xmlns:r="http://schemas.openxmlformats.org/officeDocument/2006/relationships" xmlns:m="http://schemas.openxmlformats.org/officeDocument/2006/math" xmlns:v="urn:schemas-microsoft-com:vml" xmlns:wp14="http://schemas.microsoft.com/office/word/2010/wordprocessingDrawing" xmlns:wp="http://schemas.openxmlformats.org/drawingml/2006/wordprocessingDrawing" xmlns:w10="urn:schemas-microsoft-com:office:word" xmlns:w="http://schemas.openxmlformats.org/wordprocessingml/2006/main" xmlns:w14="http://schemas.microsoft.com/office/word/2010/wordml" xmlns:w15="http://schemas.microsoft.com/office/word/2012/wordml" xmlns:w16cex="http://schemas.microsoft.com/office/word/2018/wordml/cex" xmlns:w16cid="http://schemas.microsoft.com/office/word/2016/wordml/cid" xmlns:w16="http://schemas.microsoft.com/office/word/2018/wordml" xmlns:w16sdtdh="http://schemas.microsoft.com/office/word/2020/wordml/sdtdatahash" xmlns:w16se="http://schemas.microsoft.com/office/word/2015/wordml/symex" xmlns:wpg="http://schemas.microsoft.com/office/word/2010/wordprocessingGroup" xmlns:wpi="http://schemas.microsoft.com/office/word/2010/wordprocessingInk" xmlns:wne="http://schemas.microsoft.com/office/word/2006/wordml" xmlns:wps="http://schemas.microsoft.com/office/word/2010/wordprocessingShape" mc:Ignorable="w14 w15 w16se w16cid w16 w16cex w16sdtdh wp14">
   <w:endnote w:type="separator" w:id="-1">
     <w:p>
       <w:pPr>
@@ -1765,7 +1644,7 @@
 </file>
 
 <file path=word/footer1.xml><?xml version="1.0" encoding="utf-8"?>
-<w:ftr xmlns:wpc="http://schemas.microsoft.com/office/word/2010/wordprocessingCanvas" xmlns:cx="http://schemas.microsoft.com/office/drawing/2014/chartex" xmlns:cx1="http://schemas.microsoft.com/office/drawing/2015/9/8/chartex" xmlns:cx2="http://schemas.microsoft.com/office/drawing/2015/10/21/chartex" xmlns:cx3="http://schemas.microsoft.com/office/drawing/2016/5/9/chartex" xmlns:cx4="http://schemas.microsoft.com/office/drawing/2016/5/10/chartex" xmlns:cx5="http://schemas.microsoft.com/office/drawing/2016/5/11/chartex" xmlns:cx6="http://schemas.microsoft.com/office/drawing/2016/5/12/chartex" xmlns:cx7="http://schemas.microsoft.com/office/drawing/2016/5/13/chartex" xmlns:cx8="http://schemas.microsoft.com/office/drawing/2016/5/14/chartex" xmlns:mc="http://schemas.openxmlformats.org/markup-compatibility/2006" xmlns:aink="http://schemas.microsoft.com/office/drawing/2016/ink" xmlns:am3d="http://schemas.microsoft.com/office/drawing/2017/model3d" xmlns:o="urn:schemas-microsoft-com:office:office" xmlns:oel="http://schemas.microsoft.com/office/2019/extlst" xmlns:r="http://schemas.openxmlformats.org/officeDocument/2006/relationships" xmlns:m="http://schemas.openxmlformats.org/officeDocument/2006/math" xmlns:v="urn:schemas-microsoft-com:vml" xmlns:wp14="http://schemas.microsoft.com/office/word/2010/wordprocessingDrawing" xmlns:wp="http://schemas.openxmlformats.org/drawingml/2006/wordprocessingDrawing" xmlns:w10="urn:schemas-microsoft-com:office:word" xmlns:w="http://schemas.openxmlformats.org/wordprocessingml/2006/main" xmlns:w14="http://schemas.microsoft.com/office/word/2010/wordml" xmlns:w15="http://schemas.microsoft.com/office/word/2012/wordml" xmlns:w16cex="http://schemas.microsoft.com/office/word/2018/wordml/cex" xmlns:w16cid="http://schemas.microsoft.com/office/word/2016/wordml/cid" xmlns:w16="http://schemas.microsoft.com/office/word/2018/wordml" xmlns:w16du="http://schemas.microsoft.com/office/word/2023/wordml/word16du" xmlns:w16sdtdh="http://schemas.microsoft.com/office/word/2020/wordml/sdtdatahash" xmlns:w16se="http://schemas.microsoft.com/office/word/2015/wordml/symex" xmlns:wpg="http://schemas.microsoft.com/office/word/2010/wordprocessingGroup" xmlns:wpi="http://schemas.microsoft.com/office/word/2010/wordprocessingInk" xmlns:wne="http://schemas.microsoft.com/office/word/2006/wordml" xmlns:wps="http://schemas.microsoft.com/office/word/2010/wordprocessingShape" mc:Ignorable="w14 w15 w16se w16cid w16 w16cex w16sdtdh wp14">
+<w:ftr xmlns:wpc="http://schemas.microsoft.com/office/word/2010/wordprocessingCanvas" xmlns:cx="http://schemas.microsoft.com/office/drawing/2014/chartex" xmlns:cx1="http://schemas.microsoft.com/office/drawing/2015/9/8/chartex" xmlns:cx2="http://schemas.microsoft.com/office/drawing/2015/10/21/chartex" xmlns:cx3="http://schemas.microsoft.com/office/drawing/2016/5/9/chartex" xmlns:cx4="http://schemas.microsoft.com/office/drawing/2016/5/10/chartex" xmlns:cx5="http://schemas.microsoft.com/office/drawing/2016/5/11/chartex" xmlns:cx6="http://schemas.microsoft.com/office/drawing/2016/5/12/chartex" xmlns:cx7="http://schemas.microsoft.com/office/drawing/2016/5/13/chartex" xmlns:cx8="http://schemas.microsoft.com/office/drawing/2016/5/14/chartex" xmlns:mc="http://schemas.openxmlformats.org/markup-compatibility/2006" xmlns:aink="http://schemas.microsoft.com/office/drawing/2016/ink" xmlns:am3d="http://schemas.microsoft.com/office/drawing/2017/model3d" xmlns:o="urn:schemas-microsoft-com:office:office" xmlns:oel="http://schemas.microsoft.com/office/2019/extlst" xmlns:r="http://schemas.openxmlformats.org/officeDocument/2006/relationships" xmlns:m="http://schemas.openxmlformats.org/officeDocument/2006/math" xmlns:v="urn:schemas-microsoft-com:vml" xmlns:wp14="http://schemas.microsoft.com/office/word/2010/wordprocessingDrawing" xmlns:wp="http://schemas.openxmlformats.org/drawingml/2006/wordprocessingDrawing" xmlns:w10="urn:schemas-microsoft-com:office:word" xmlns:w="http://schemas.openxmlformats.org/wordprocessingml/2006/main" xmlns:w14="http://schemas.microsoft.com/office/word/2010/wordml" xmlns:w15="http://schemas.microsoft.com/office/word/2012/wordml" xmlns:w16cex="http://schemas.microsoft.com/office/word/2018/wordml/cex" xmlns:w16cid="http://schemas.microsoft.com/office/word/2016/wordml/cid" xmlns:w16="http://schemas.microsoft.com/office/word/2018/wordml" xmlns:w16sdtdh="http://schemas.microsoft.com/office/word/2020/wordml/sdtdatahash" xmlns:w16se="http://schemas.microsoft.com/office/word/2015/wordml/symex" xmlns:wpg="http://schemas.microsoft.com/office/word/2010/wordprocessingGroup" xmlns:wpi="http://schemas.microsoft.com/office/word/2010/wordprocessingInk" xmlns:wne="http://schemas.microsoft.com/office/word/2006/wordml" xmlns:wps="http://schemas.microsoft.com/office/word/2010/wordprocessingShape" mc:Ignorable="w14 w15 w16se w16cid w16 w16cex w16sdtdh wp14">
   <w:p>
     <w:pPr>
       <w:pStyle w:val="Footer"/>
@@ -1846,7 +1725,7 @@
             </wp:anchor>
           </w:drawing>
         </mc:Choice>
-        <mc:Fallback>
+        <mc:Fallback xmlns:w16du="http://schemas.microsoft.com/office/word/2023/wordml/word16du">
           <w:pict>
             <v:rect w14:anchorId="00086DB9" id="Rectangle 77" o:spid="_x0000_s1026" style="position:absolute;margin-left:0;margin-top:0;width:579.9pt;height:750.3pt;z-index:251659264;visibility:visible;mso-wrap-style:square;mso-width-percent:950;mso-height-percent:950;mso-wrap-distance-left:9pt;mso-wrap-distance-top:0;mso-wrap-distance-right:9pt;mso-wrap-distance-bottom:0;mso-position-horizontal:center;mso-position-horizontal-relative:page;mso-position-vertical:center;mso-position-vertical-relative:page;mso-width-percent:950;mso-height-percent:950;mso-width-relative:page;mso-height-relative:page;v-text-anchor:middle" o:gfxdata="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" filled="f" strokecolor="#0e56c3 [1614]" strokeweight="1.25pt">
               <v:stroke endcap="round"/>
@@ -1908,7 +1787,7 @@
 </file>
 
 <file path=word/footnotes.xml><?xml version="1.0" encoding="utf-8"?>
-<w:footnotes xmlns:wpc="http://schemas.microsoft.com/office/word/2010/wordprocessingCanvas" xmlns:cx="http://schemas.microsoft.com/office/drawing/2014/chartex" xmlns:cx1="http://schemas.microsoft.com/office/drawing/2015/9/8/chartex" xmlns:cx2="http://schemas.microsoft.com/office/drawing/2015/10/21/chartex" xmlns:cx3="http://schemas.microsoft.com/office/drawing/2016/5/9/chartex" xmlns:cx4="http://schemas.microsoft.com/office/drawing/2016/5/10/chartex" xmlns:cx5="http://schemas.microsoft.com/office/drawing/2016/5/11/chartex" xmlns:cx6="http://schemas.microsoft.com/office/drawing/2016/5/12/chartex" xmlns:cx7="http://schemas.microsoft.com/office/drawing/2016/5/13/chartex" xmlns:cx8="http://schemas.microsoft.com/office/drawing/2016/5/14/chartex" xmlns:mc="http://schemas.openxmlformats.org/markup-compatibility/2006" xmlns:aink="http://schemas.microsoft.com/office/drawing/2016/ink" xmlns:am3d="http://schemas.microsoft.com/office/drawing/2017/model3d" xmlns:o="urn:schemas-microsoft-com:office:office" xmlns:oel="http://schemas.microsoft.com/office/2019/extlst" xmlns:r="http://schemas.openxmlformats.org/officeDocument/2006/relationships" xmlns:m="http://schemas.openxmlformats.org/officeDocument/2006/math" xmlns:v="urn:schemas-microsoft-com:vml" xmlns:wp14="http://schemas.microsoft.com/office/word/2010/wordprocessingDrawing" xmlns:wp="http://schemas.openxmlformats.org/drawingml/2006/wordprocessingDrawing" xmlns:w10="urn:schemas-microsoft-com:office:word" xmlns:w="http://schemas.openxmlformats.org/wordprocessingml/2006/main" xmlns:w14="http://schemas.microsoft.com/office/word/2010/wordml" xmlns:w15="http://schemas.microsoft.com/office/word/2012/wordml" xmlns:w16cex="http://schemas.microsoft.com/office/word/2018/wordml/cex" xmlns:w16cid="http://schemas.microsoft.com/office/word/2016/wordml/cid" xmlns:w16="http://schemas.microsoft.com/office/word/2018/wordml" xmlns:w16du="http://schemas.microsoft.com/office/word/2023/wordml/word16du" xmlns:w16sdtdh="http://schemas.microsoft.com/office/word/2020/wordml/sdtdatahash" xmlns:w16se="http://schemas.microsoft.com/office/word/2015/wordml/symex" xmlns:wpg="http://schemas.microsoft.com/office/word/2010/wordprocessingGroup" xmlns:wpi="http://schemas.microsoft.com/office/word/2010/wordprocessingInk" xmlns:wne="http://schemas.microsoft.com/office/word/2006/wordml" xmlns:wps="http://schemas.microsoft.com/office/word/2010/wordprocessingShape" mc:Ignorable="w14 w15 w16se w16cid w16 w16cex w16sdtdh wp14">
+<w:footnotes xmlns:wpc="http://schemas.microsoft.com/office/word/2010/wordprocessingCanvas" xmlns:cx="http://schemas.microsoft.com/office/drawing/2014/chartex" xmlns:cx1="http://schemas.microsoft.com/office/drawing/2015/9/8/chartex" xmlns:cx2="http://schemas.microsoft.com/office/drawing/2015/10/21/chartex" xmlns:cx3="http://schemas.microsoft.com/office/drawing/2016/5/9/chartex" xmlns:cx4="http://schemas.microsoft.com/office/drawing/2016/5/10/chartex" xmlns:cx5="http://schemas.microsoft.com/office/drawing/2016/5/11/chartex" xmlns:cx6="http://schemas.microsoft.com/office/drawing/2016/5/12/chartex" xmlns:cx7="http://schemas.microsoft.com/office/drawing/2016/5/13/chartex" xmlns:cx8="http://schemas.microsoft.com/office/drawing/2016/5/14/chartex" xmlns:mc="http://schemas.openxmlformats.org/markup-compatibility/2006" xmlns:aink="http://schemas.microsoft.com/office/drawing/2016/ink" xmlns:am3d="http://schemas.microsoft.com/office/drawing/2017/model3d" xmlns:o="urn:schemas-microsoft-com:office:office" xmlns:oel="http://schemas.microsoft.com/office/2019/extlst" xmlns:r="http://schemas.openxmlformats.org/officeDocument/2006/relationships" xmlns:m="http://schemas.openxmlformats.org/officeDocument/2006/math" xmlns:v="urn:schemas-microsoft-com:vml" xmlns:wp14="http://schemas.microsoft.com/office/word/2010/wordprocessingDrawing" xmlns:wp="http://schemas.openxmlformats.org/drawingml/2006/wordprocessingDrawing" xmlns:w10="urn:schemas-microsoft-com:office:word" xmlns:w="http://schemas.openxmlformats.org/wordprocessingml/2006/main" xmlns:w14="http://schemas.microsoft.com/office/word/2010/wordml" xmlns:w15="http://schemas.microsoft.com/office/word/2012/wordml" xmlns:w16cex="http://schemas.microsoft.com/office/word/2018/wordml/cex" xmlns:w16cid="http://schemas.microsoft.com/office/word/2016/wordml/cid" xmlns:w16="http://schemas.microsoft.com/office/word/2018/wordml" xmlns:w16sdtdh="http://schemas.microsoft.com/office/word/2020/wordml/sdtdatahash" xmlns:w16se="http://schemas.microsoft.com/office/word/2015/wordml/symex" xmlns:wpg="http://schemas.microsoft.com/office/word/2010/wordprocessingGroup" xmlns:wpi="http://schemas.microsoft.com/office/word/2010/wordprocessingInk" xmlns:wne="http://schemas.microsoft.com/office/word/2006/wordml" xmlns:wps="http://schemas.microsoft.com/office/word/2010/wordprocessingShape" mc:Ignorable="w14 w15 w16se w16cid w16 w16cex w16sdtdh wp14">
   <w:footnote w:type="separator" w:id="-1">
     <w:p>
       <w:pPr>
@@ -1933,7 +1812,7 @@
 </file>
 
 <file path=word/header1.xml><?xml version="1.0" encoding="utf-8"?>
-<w:hdr xmlns:wpc="http://schemas.microsoft.com/office/word/2010/wordprocessingCanvas" xmlns:cx="http://schemas.microsoft.com/office/drawing/2014/chartex" xmlns:cx1="http://schemas.microsoft.com/office/drawing/2015/9/8/chartex" xmlns:cx2="http://schemas.microsoft.com/office/drawing/2015/10/21/chartex" xmlns:cx3="http://schemas.microsoft.com/office/drawing/2016/5/9/chartex" xmlns:cx4="http://schemas.microsoft.com/office/drawing/2016/5/10/chartex" xmlns:cx5="http://schemas.microsoft.com/office/drawing/2016/5/11/chartex" xmlns:cx6="http://schemas.microsoft.com/office/drawing/2016/5/12/chartex" xmlns:cx7="http://schemas.microsoft.com/office/drawing/2016/5/13/chartex" xmlns:cx8="http://schemas.microsoft.com/office/drawing/2016/5/14/chartex" xmlns:mc="http://schemas.openxmlformats.org/markup-compatibility/2006" xmlns:aink="http://schemas.microsoft.com/office/drawing/2016/ink" xmlns:am3d="http://schemas.microsoft.com/office/drawing/2017/model3d" xmlns:o="urn:schemas-microsoft-com:office:office" xmlns:oel="http://schemas.microsoft.com/office/2019/extlst" xmlns:r="http://schemas.openxmlformats.org/officeDocument/2006/relationships" xmlns:m="http://schemas.openxmlformats.org/officeDocument/2006/math" xmlns:v="urn:schemas-microsoft-com:vml" xmlns:wp14="http://schemas.microsoft.com/office/word/2010/wordprocessingDrawing" xmlns:wp="http://schemas.openxmlformats.org/drawingml/2006/wordprocessingDrawing" xmlns:w10="urn:schemas-microsoft-com:office:word" xmlns:w="http://schemas.openxmlformats.org/wordprocessingml/2006/main" xmlns:w14="http://schemas.microsoft.com/office/word/2010/wordml" xmlns:w15="http://schemas.microsoft.com/office/word/2012/wordml" xmlns:w16cex="http://schemas.microsoft.com/office/word/2018/wordml/cex" xmlns:w16cid="http://schemas.microsoft.com/office/word/2016/wordml/cid" xmlns:w16="http://schemas.microsoft.com/office/word/2018/wordml" xmlns:w16du="http://schemas.microsoft.com/office/word/2023/wordml/word16du" xmlns:w16sdtdh="http://schemas.microsoft.com/office/word/2020/wordml/sdtdatahash" xmlns:w16se="http://schemas.microsoft.com/office/word/2015/wordml/symex" xmlns:wpg="http://schemas.microsoft.com/office/word/2010/wordprocessingGroup" xmlns:wpi="http://schemas.microsoft.com/office/word/2010/wordprocessingInk" xmlns:wne="http://schemas.microsoft.com/office/word/2006/wordml" xmlns:wps="http://schemas.microsoft.com/office/word/2010/wordprocessingShape" mc:Ignorable="w14 w15 w16se w16cid w16 w16cex w16sdtdh wp14">
+<w:hdr xmlns:wpc="http://schemas.microsoft.com/office/word/2010/wordprocessingCanvas" xmlns:cx="http://schemas.microsoft.com/office/drawing/2014/chartex" xmlns:cx1="http://schemas.microsoft.com/office/drawing/2015/9/8/chartex" xmlns:cx2="http://schemas.microsoft.com/office/drawing/2015/10/21/chartex" xmlns:cx3="http://schemas.microsoft.com/office/drawing/2016/5/9/chartex" xmlns:cx4="http://schemas.microsoft.com/office/drawing/2016/5/10/chartex" xmlns:cx5="http://schemas.microsoft.com/office/drawing/2016/5/11/chartex" xmlns:cx6="http://schemas.microsoft.com/office/drawing/2016/5/12/chartex" xmlns:cx7="http://schemas.microsoft.com/office/drawing/2016/5/13/chartex" xmlns:cx8="http://schemas.microsoft.com/office/drawing/2016/5/14/chartex" xmlns:mc="http://schemas.openxmlformats.org/markup-compatibility/2006" xmlns:aink="http://schemas.microsoft.com/office/drawing/2016/ink" xmlns:am3d="http://schemas.microsoft.com/office/drawing/2017/model3d" xmlns:o="urn:schemas-microsoft-com:office:office" xmlns:oel="http://schemas.microsoft.com/office/2019/extlst" xmlns:r="http://schemas.openxmlformats.org/officeDocument/2006/relationships" xmlns:m="http://schemas.openxmlformats.org/officeDocument/2006/math" xmlns:v="urn:schemas-microsoft-com:vml" xmlns:wp14="http://schemas.microsoft.com/office/word/2010/wordprocessingDrawing" xmlns:wp="http://schemas.openxmlformats.org/drawingml/2006/wordprocessingDrawing" xmlns:w10="urn:schemas-microsoft-com:office:word" xmlns:w="http://schemas.openxmlformats.org/wordprocessingml/2006/main" xmlns:w14="http://schemas.microsoft.com/office/word/2010/wordml" xmlns:w15="http://schemas.microsoft.com/office/word/2012/wordml" xmlns:w16cex="http://schemas.microsoft.com/office/word/2018/wordml/cex" xmlns:w16cid="http://schemas.microsoft.com/office/word/2016/wordml/cid" xmlns:w16="http://schemas.microsoft.com/office/word/2018/wordml" xmlns:w16sdtdh="http://schemas.microsoft.com/office/word/2020/wordml/sdtdatahash" xmlns:w16se="http://schemas.microsoft.com/office/word/2015/wordml/symex" xmlns:wpg="http://schemas.microsoft.com/office/word/2010/wordprocessingGroup" xmlns:wpi="http://schemas.microsoft.com/office/word/2010/wordprocessingInk" xmlns:wne="http://schemas.microsoft.com/office/word/2006/wordml" xmlns:wps="http://schemas.microsoft.com/office/word/2010/wordprocessingShape" mc:Ignorable="w14 w15 w16se w16cid w16 w16cex w16sdtdh wp14">
   <w:p>
     <w:pPr>
       <w:pStyle w:val="Header"/>
@@ -1965,7 +1844,7 @@
 </file>
 
 <file path=word/numbering.xml><?xml version="1.0" encoding="utf-8"?>
-<w:numbering xmlns:wpc="http://schemas.microsoft.com/office/word/2010/wordprocessingCanvas" xmlns:cx="http://schemas.microsoft.com/office/drawing/2014/chartex" xmlns:cx1="http://schemas.microsoft.com/office/drawing/2015/9/8/chartex" xmlns:cx2="http://schemas.microsoft.com/office/drawing/2015/10/21/chartex" xmlns:cx3="http://schemas.microsoft.com/office/drawing/2016/5/9/chartex" xmlns:cx4="http://schemas.microsoft.com/office/drawing/2016/5/10/chartex" xmlns:cx5="http://schemas.microsoft.com/office/drawing/2016/5/11/chartex" xmlns:cx6="http://schemas.microsoft.com/office/drawing/2016/5/12/chartex" xmlns:cx7="http://schemas.microsoft.com/office/drawing/2016/5/13/chartex" xmlns:cx8="http://schemas.microsoft.com/office/drawing/2016/5/14/chartex" xmlns:mc="http://schemas.openxmlformats.org/markup-compatibility/2006" xmlns:aink="http://schemas.microsoft.com/office/drawing/2016/ink" xmlns:am3d="http://schemas.microsoft.com/office/drawing/2017/model3d" xmlns:o="urn:schemas-microsoft-com:office:office" xmlns:oel="http://schemas.microsoft.com/office/2019/extlst" xmlns:r="http://schemas.openxmlformats.org/officeDocument/2006/relationships" xmlns:m="http://schemas.openxmlformats.org/officeDocument/2006/math" xmlns:v="urn:schemas-microsoft-com:vml" xmlns:wp14="http://schemas.microsoft.com/office/word/2010/wordprocessingDrawing" xmlns:wp="http://schemas.openxmlformats.org/drawingml/2006/wordprocessingDrawing" xmlns:w10="urn:schemas-microsoft-com:office:word" xmlns:w="http://schemas.openxmlformats.org/wordprocessingml/2006/main" xmlns:w14="http://schemas.microsoft.com/office/word/2010/wordml" xmlns:w15="http://schemas.microsoft.com/office/word/2012/wordml" xmlns:w16cex="http://schemas.microsoft.com/office/word/2018/wordml/cex" xmlns:w16cid="http://schemas.microsoft.com/office/word/2016/wordml/cid" xmlns:w16="http://schemas.microsoft.com/office/word/2018/wordml" xmlns:w16du="http://schemas.microsoft.com/office/word/2023/wordml/word16du" xmlns:w16sdtdh="http://schemas.microsoft.com/office/word/2020/wordml/sdtdatahash" xmlns:w16se="http://schemas.microsoft.com/office/word/2015/wordml/symex" xmlns:wpg="http://schemas.microsoft.com/office/word/2010/wordprocessingGroup" xmlns:wpi="http://schemas.microsoft.com/office/word/2010/wordprocessingInk" xmlns:wne="http://schemas.microsoft.com/office/word/2006/wordml" xmlns:wps="http://schemas.microsoft.com/office/word/2010/wordprocessingShape" mc:Ignorable="w14 w15 w16se w16cid w16 w16cex w16sdtdh wp14">
+<w:numbering xmlns:wpc="http://schemas.microsoft.com/office/word/2010/wordprocessingCanvas" xmlns:cx="http://schemas.microsoft.com/office/drawing/2014/chartex" xmlns:cx1="http://schemas.microsoft.com/office/drawing/2015/9/8/chartex" xmlns:cx2="http://schemas.microsoft.com/office/drawing/2015/10/21/chartex" xmlns:cx3="http://schemas.microsoft.com/office/drawing/2016/5/9/chartex" xmlns:cx4="http://schemas.microsoft.com/office/drawing/2016/5/10/chartex" xmlns:cx5="http://schemas.microsoft.com/office/drawing/2016/5/11/chartex" xmlns:cx6="http://schemas.microsoft.com/office/drawing/2016/5/12/chartex" xmlns:cx7="http://schemas.microsoft.com/office/drawing/2016/5/13/chartex" xmlns:cx8="http://schemas.microsoft.com/office/drawing/2016/5/14/chartex" xmlns:mc="http://schemas.openxmlformats.org/markup-compatibility/2006" xmlns:aink="http://schemas.microsoft.com/office/drawing/2016/ink" xmlns:am3d="http://schemas.microsoft.com/office/drawing/2017/model3d" xmlns:o="urn:schemas-microsoft-com:office:office" xmlns:oel="http://schemas.microsoft.com/office/2019/extlst" xmlns:r="http://schemas.openxmlformats.org/officeDocument/2006/relationships" xmlns:m="http://schemas.openxmlformats.org/officeDocument/2006/math" xmlns:v="urn:schemas-microsoft-com:vml" xmlns:wp14="http://schemas.microsoft.com/office/word/2010/wordprocessingDrawing" xmlns:wp="http://schemas.openxmlformats.org/drawingml/2006/wordprocessingDrawing" xmlns:w10="urn:schemas-microsoft-com:office:word" xmlns:w="http://schemas.openxmlformats.org/wordprocessingml/2006/main" xmlns:w14="http://schemas.microsoft.com/office/word/2010/wordml" xmlns:w15="http://schemas.microsoft.com/office/word/2012/wordml" xmlns:w16cex="http://schemas.microsoft.com/office/word/2018/wordml/cex" xmlns:w16cid="http://schemas.microsoft.com/office/word/2016/wordml/cid" xmlns:w16="http://schemas.microsoft.com/office/word/2018/wordml" xmlns:w16sdtdh="http://schemas.microsoft.com/office/word/2020/wordml/sdtdatahash" xmlns:w16se="http://schemas.microsoft.com/office/word/2015/wordml/symex" xmlns:wpg="http://schemas.microsoft.com/office/word/2010/wordprocessingGroup" xmlns:wpi="http://schemas.microsoft.com/office/word/2010/wordprocessingInk" xmlns:wne="http://schemas.microsoft.com/office/word/2006/wordml" xmlns:wps="http://schemas.microsoft.com/office/word/2010/wordprocessingShape" mc:Ignorable="w14 w15 w16se w16cid w16 w16cex w16sdtdh wp14">
   <w:abstractNum w:abstractNumId="0" w15:restartNumberingAfterBreak="0">
     <w:nsid w:val="18A81EC5"/>
     <w:multiLevelType w:val="hybridMultilevel"/>
@@ -3544,6 +3423,29 @@
 </a:theme>
 </file>
 
+<file path=word/webextensions/taskpanes.xml><?xml version="1.0" encoding="utf-8"?>
+<wetp:taskpanes xmlns:wetp="http://schemas.microsoft.com/office/webextensions/taskpanes/2010/11">
+  <wetp:taskpane dockstate="right" visibility="0" width="350" row="1">
+    <wetp:webextensionref xmlns:r="http://schemas.openxmlformats.org/officeDocument/2006/relationships" r:id="rId1"/>
+  </wetp:taskpane>
+</wetp:taskpanes>
+</file>
+
+<file path=word/webextensions/webextension1.xml><?xml version="1.0" encoding="utf-8"?>
+<we:webextension xmlns:we="http://schemas.microsoft.com/office/webextensions/webextension/2010/11" id="{928CCA19-9E37-4DD9-9827-8F7C86CDB431}">
+  <we:reference id="wa200000011" version="1.0.1.0" store="en-GB" storeType="OMEX"/>
+  <we:alternateReferences>
+    <we:reference id="WA200000011" version="1.0.1.0" store="WA200000011" storeType="OMEX"/>
+  </we:alternateReferences>
+  <we:properties>
+    <we:property name="language" value="&quot;Python&quot;"/>
+    <we:property name="theme" value="&quot;Tomorrow&quot;"/>
+  </we:properties>
+  <we:bindings/>
+  <we:snapshot xmlns:r="http://schemas.openxmlformats.org/officeDocument/2006/relationships"/>
+</we:webextension>
+</file>
+
 <file path=customXml/item1.xml><?xml version="1.0" encoding="utf-8"?>
 <ct:contentTypeSchema xmlns:ct="http://schemas.microsoft.com/office/2006/metadata/contentType" xmlns:ma="http://schemas.microsoft.com/office/2006/metadata/properties/metaAttributes" ct:_="" ma:_="" ma:contentTypeName="Document" ma:contentTypeID="0x010100F7602B0082910A4FA7D92F418AFAFE4D" ma:contentTypeVersion="3" ma:contentTypeDescription="Create a new document." ma:contentTypeScope="" ma:versionID="f300364e56c0cb02f7e31bcb67a3c740">
   <xsd:schema xmlns:xsd="http://www.w3.org/2001/XMLSchema" xmlns:xs="http://www.w3.org/2001/XMLSchema" xmlns:p="http://schemas.microsoft.com/office/2006/metadata/properties" xmlns:ns3="09ad7308-4ccd-4ae1-b280-e06c4e0dcbd2" targetNamespace="http://schemas.microsoft.com/office/2006/metadata/properties" ma:root="true" ma:fieldsID="4f908bd9e6d2289104b43aab9fba2551" ns3:_="">
@@ -3683,18 +3585,18 @@
 </file>
 
 <file path=customXml/item2.xml><?xml version="1.0" encoding="utf-8"?>
+<p:properties xmlns:p="http://schemas.microsoft.com/office/2006/metadata/properties" xmlns:xsi="http://www.w3.org/2001/XMLSchema-instance" xmlns:pc="http://schemas.microsoft.com/office/infopath/2007/PartnerControls">
+  <documentManagement/>
+</p:properties>
+</file>
+
+<file path=customXml/item3.xml><?xml version="1.0" encoding="utf-8"?>
 <?mso-contentType ?>
 <FormTemplates xmlns="http://schemas.microsoft.com/sharepoint/v3/contenttype/forms">
   <Display>DocumentLibraryForm</Display>
   <Edit>DocumentLibraryForm</Edit>
   <New>DocumentLibraryForm</New>
 </FormTemplates>
-</file>
-
-<file path=customXml/item3.xml><?xml version="1.0" encoding="utf-8"?>
-<p:properties xmlns:p="http://schemas.microsoft.com/office/2006/metadata/properties" xmlns:xsi="http://www.w3.org/2001/XMLSchema-instance" xmlns:pc="http://schemas.microsoft.com/office/infopath/2007/PartnerControls">
-  <documentManagement/>
-</p:properties>
 </file>
 
 <file path=customXml/itemProps1.xml><?xml version="1.0" encoding="utf-8"?>
@@ -3716,18 +3618,18 @@
 </file>
 
 <file path=customXml/itemProps2.xml><?xml version="1.0" encoding="utf-8"?>
-<ds:datastoreItem xmlns:ds="http://schemas.openxmlformats.org/officeDocument/2006/customXml" ds:itemID="{C439B716-19E9-412C-B9E9-92BB86991B3C}">
-  <ds:schemaRefs>
-    <ds:schemaRef ds:uri="http://schemas.microsoft.com/sharepoint/v3/contenttype/forms"/>
-  </ds:schemaRefs>
-</ds:datastoreItem>
-</file>
-
-<file path=customXml/itemProps3.xml><?xml version="1.0" encoding="utf-8"?>
 <ds:datastoreItem xmlns:ds="http://schemas.openxmlformats.org/officeDocument/2006/customXml" ds:itemID="{A66E8E3A-F214-4289-88E0-E23B336DDE47}">
   <ds:schemaRefs>
     <ds:schemaRef ds:uri="http://schemas.microsoft.com/office/2006/metadata/properties"/>
     <ds:schemaRef ds:uri="http://schemas.microsoft.com/office/infopath/2007/PartnerControls"/>
   </ds:schemaRefs>
 </ds:datastoreItem>
+</file>
+
+<file path=customXml/itemProps3.xml><?xml version="1.0" encoding="utf-8"?>
+<ds:datastoreItem xmlns:ds="http://schemas.openxmlformats.org/officeDocument/2006/customXml" ds:itemID="{C439B716-19E9-412C-B9E9-92BB86991B3C}">
+  <ds:schemaRefs>
+    <ds:schemaRef ds:uri="http://schemas.microsoft.com/sharepoint/v3/contenttype/forms"/>
+  </ds:schemaRefs>
+</ds:datastoreItem>
 </file>
</xml_diff>